<commit_message>
Presentation ... a lot of the way there.
</commit_message>
<xml_diff>
--- a/library/Quantifying Foraging Success.docx
+++ b/library/Quantifying Foraging Success.docx
@@ -13,6 +13,7 @@
           <w:lang w:bidi="en-US"/>
         </w:rPr>
       </w:pPr>
+      <w:bookmarkStart w:id="0" w:name="_Hlk55828594"/>
       <w:r>
         <w:rPr>
           <w:rFonts w:ascii="Times New Roman" w:hAnsi="Times New Roman" w:cs="Times New Roman"/>
@@ -32,7 +33,27 @@
           <w:szCs w:val="24"/>
           <w:lang w:bidi="en-US"/>
         </w:rPr>
-        <w:t xml:space="preserve">To quantify the consumers’ ability to track the distribution of their resources over space and time, we use the continuous form of the Bhattacharya Coefficient (BC; </w:t>
+        <w:t>To quantify the consumers’ ability to track the distribution of their resources over space and time, we use the continuous form of the Bhattachary</w:t>
+      </w:r>
+      <w:r>
+        <w:rPr>
+          <w:rFonts w:ascii="Times New Roman" w:hAnsi="Times New Roman" w:cs="Times New Roman"/>
+          <w:iCs/>
+          <w:sz w:val="24"/>
+          <w:szCs w:val="24"/>
+          <w:lang w:bidi="en-US"/>
+        </w:rPr>
+        <w:t>y</w:t>
+      </w:r>
+      <w:r>
+        <w:rPr>
+          <w:rFonts w:ascii="Times New Roman" w:hAnsi="Times New Roman" w:cs="Times New Roman"/>
+          <w:iCs/>
+          <w:sz w:val="24"/>
+          <w:szCs w:val="24"/>
+          <w:lang w:bidi="en-US"/>
+        </w:rPr>
+        <w:t xml:space="preserve">a Coefficient (BC; </w:t>
       </w:r>
       <w:r>
         <w:rPr>
@@ -804,7 +825,23 @@
           <w:sz w:val="24"/>
           <w:szCs w:val="24"/>
         </w:rPr>
-        <w:t xml:space="preserve"> represents some period after transient behaviors have settled down.  For static resource distributions, which (with appropriate boundary conditions of mass conservation) always exhibit an equilibrium solution, the integral is only over space (Fagan et al. 2019).  For dynamic landscapes, such as periodically fluctuating landscapes on which we focus, the time integral needs to be taken over a long enough period to discount the transient behaviors and instead capture long-term variation (Fagan et al. 2017).  This metric of foraging success differs from that used in Fagan et al. (2017, 2019), but the change is necessary to accommodate </w:t>
+        <w:t xml:space="preserve"> represents some period after transient behaviors have settled down.  For static resource distributions, which (with appropriate boundary conditions of mass conservation) always exhibit an equilibrium solution, the integral is only over space (Fagan et al. 2019).  For dynamic landscapes, such as periodically fluctuating landscapes on which we focus, the time integral needs to be taken over a long enough period to discount the transient behaviors and instead capture long-term variation (Fagan et al. 2017).  This metric of foraging success differs </w:t>
+      </w:r>
+      <w:r>
+        <w:rPr>
+          <w:rFonts w:ascii="Times New Roman" w:hAnsi="Times New Roman" w:cs="Times New Roman"/>
+          <w:sz w:val="24"/>
+          <w:szCs w:val="24"/>
+        </w:rPr>
+        <w:t xml:space="preserve">a bit </w:t>
+      </w:r>
+      <w:r>
+        <w:rPr>
+          <w:rFonts w:ascii="Times New Roman" w:hAnsi="Times New Roman" w:cs="Times New Roman"/>
+          <w:sz w:val="24"/>
+          <w:szCs w:val="24"/>
+        </w:rPr>
+        <w:t xml:space="preserve">from that used in Fagan et al. (2017, 2019), but the change is necessary to accommodate </w:t>
       </w:r>
       <w:r>
         <w:rPr>
@@ -882,7 +919,7 @@
           <w:sz w:val="24"/>
           <w:szCs w:val="24"/>
         </w:rPr>
-        <w:t>resource dynamics characterize, for example, the Eastern steppes of Mongolia that have motivated much of our earlier work on animal movement (Mueller and Fagan 2008, Mueller et al. 2011, Martínez-Garcia et al. 2013, Fleming et al. 2014).</w:t>
+        <w:t>resource dynamics characterize, for example, the Eastern steppes of Mongolia that have motivated much earlier work on animal movement (Mueller and Fagan 2008, Mueller et al. 2011, Martínez-Garcia et al. 2013, Fleming et al. 2014).</w:t>
       </w:r>
       <w:r>
         <w:rPr>
@@ -893,13 +930,10 @@
         <w:tab/>
       </w:r>
     </w:p>
-    <w:p/>
     <w:p>
-      <w:r>
-        <w:t>In the above, u + v is the density of the consumers, and m is the density of the true resource</w:t>
-      </w:r>
-      <w:bookmarkStart w:id="0" w:name="_GoBack"/>
+      <w:bookmarkStart w:id="1" w:name="_GoBack"/>
       <w:bookmarkEnd w:id="0"/>
+      <w:bookmarkEnd w:id="1"/>
     </w:p>
     <w:sectPr>
       <w:pgSz w:w="12240" w:h="15840"/>
@@ -1308,7 +1342,7 @@
   <w:style w:type="paragraph" w:default="1" w:styleId="Normal">
     <w:name w:val="Normal"/>
     <w:qFormat/>
-    <w:rsid w:val="00337E95"/>
+    <w:rsid w:val="00BA7A1B"/>
   </w:style>
   <w:style w:type="character" w:default="1" w:styleId="DefaultParagraphFont">
     <w:name w:val="Default Paragraph Font"/>
@@ -1342,7 +1376,7 @@
     <w:basedOn w:val="DefaultParagraphFont"/>
     <w:link w:val="BodyText"/>
     <w:qFormat/>
-    <w:rsid w:val="00337E95"/>
+    <w:rsid w:val="00BA7A1B"/>
     <w:rPr>
       <w:rFonts w:ascii="Book Antiqua" w:eastAsia="Book Antiqua" w:hAnsi="Book Antiqua"/>
       <w:sz w:val="20"/>
@@ -1354,7 +1388,7 @@
     <w:basedOn w:val="Normal"/>
     <w:link w:val="BodyTextChar"/>
     <w:qFormat/>
-    <w:rsid w:val="00337E95"/>
+    <w:rsid w:val="00BA7A1B"/>
     <w:pPr>
       <w:widowControl w:val="0"/>
       <w:spacing w:after="0" w:line="240" w:lineRule="auto"/>
@@ -1371,7 +1405,7 @@
     <w:basedOn w:val="DefaultParagraphFont"/>
     <w:uiPriority w:val="99"/>
     <w:semiHidden/>
-    <w:rsid w:val="00337E95"/>
+    <w:rsid w:val="00BA7A1B"/>
   </w:style>
 </w:styles>
 </file>

</xml_diff>